<commit_message>
Ajustes en los Documentos
Agregar marcadores a los PDF y agregar instrucciones para cambiar monto
de cuentas de cheques en el manual de usuarios.
</commit_message>
<xml_diff>
--- a/Documentacion/Analisis_Documentación del Sistema de reportes MP.docx
+++ b/Documentacion/Analisis_Documentación del Sistema de reportes MP.docx
@@ -11,8 +11,6 @@
           <w:szCs w:val="60"/>
         </w:rPr>
       </w:pPr>
-      <w:bookmarkStart w:id="0" w:name="_GoBack"/>
-      <w:bookmarkEnd w:id="0"/>
       <w:r>
         <w:rPr>
           <w:rFonts w:ascii="Times New Roman" w:hAnsi="Times New Roman" w:cs="Times New Roman"/>
@@ -822,7 +820,18 @@
               <w:sz w:val="36"/>
               <w:lang w:val="es-ES"/>
             </w:rPr>
-            <w:t>Tabla de contenido</w:t>
+            <w:t>Tabl</w:t>
+          </w:r>
+          <w:bookmarkStart w:id="0" w:name="_GoBack"/>
+          <w:bookmarkEnd w:id="0"/>
+          <w:r>
+            <w:rPr>
+              <w:rFonts w:ascii="Times New Roman" w:hAnsi="Times New Roman" w:cs="Times New Roman"/>
+              <w:color w:val="auto"/>
+              <w:sz w:val="36"/>
+              <w:lang w:val="es-ES"/>
+            </w:rPr>
+            <w:t>a de contenido</w:t>
           </w:r>
         </w:p>
         <w:p>
@@ -859,7 +868,7 @@
             </w:rPr>
             <w:fldChar w:fldCharType="separate"/>
           </w:r>
-          <w:hyperlink w:anchor="_Toc396669839" w:history="1">
+          <w:hyperlink w:anchor="_Toc396736664" w:history="1">
             <w:r>
               <w:rPr>
                 <w:rStyle w:val="Hipervnculo"/>
@@ -886,7 +895,7 @@
                 <w:noProof/>
                 <w:webHidden/>
               </w:rPr>
-              <w:instrText xml:space="preserve"> PAGEREF _Toc396669839 \h </w:instrText>
+              <w:instrText xml:space="preserve"> PAGEREF _Toc396736664 \h </w:instrText>
             </w:r>
             <w:r>
               <w:rPr>
@@ -930,7 +939,7 @@
               <w:szCs w:val="22"/>
             </w:rPr>
           </w:pPr>
-          <w:hyperlink w:anchor="_Toc396669840" w:history="1">
+          <w:hyperlink w:anchor="_Toc396736665" w:history="1">
             <w:r>
               <w:rPr>
                 <w:rStyle w:val="Hipervnculo"/>
@@ -957,7 +966,7 @@
                 <w:noProof/>
                 <w:webHidden/>
               </w:rPr>
-              <w:instrText xml:space="preserve"> PAGEREF _Toc396669840 \h </w:instrText>
+              <w:instrText xml:space="preserve"> PAGEREF _Toc396736665 \h </w:instrText>
             </w:r>
             <w:r>
               <w:rPr>
@@ -1001,7 +1010,7 @@
               <w:szCs w:val="22"/>
             </w:rPr>
           </w:pPr>
-          <w:hyperlink w:anchor="_Toc396669841" w:history="1">
+          <w:hyperlink w:anchor="_Toc396736666" w:history="1">
             <w:r>
               <w:rPr>
                 <w:rStyle w:val="Hipervnculo"/>
@@ -1028,7 +1037,7 @@
                 <w:noProof/>
                 <w:webHidden/>
               </w:rPr>
-              <w:instrText xml:space="preserve"> PAGEREF _Toc396669841 \h </w:instrText>
+              <w:instrText xml:space="preserve"> PAGEREF _Toc396736666 \h </w:instrText>
             </w:r>
             <w:r>
               <w:rPr>
@@ -1072,7 +1081,7 @@
               <w:szCs w:val="22"/>
             </w:rPr>
           </w:pPr>
-          <w:hyperlink w:anchor="_Toc396669842" w:history="1">
+          <w:hyperlink w:anchor="_Toc396736667" w:history="1">
             <w:r>
               <w:rPr>
                 <w:rStyle w:val="Hipervnculo"/>
@@ -1099,7 +1108,7 @@
                 <w:noProof/>
                 <w:webHidden/>
               </w:rPr>
-              <w:instrText xml:space="preserve"> PAGEREF _Toc396669842 \h </w:instrText>
+              <w:instrText xml:space="preserve"> PAGEREF _Toc396736667 \h </w:instrText>
             </w:r>
             <w:r>
               <w:rPr>
@@ -1143,7 +1152,7 @@
               <w:szCs w:val="22"/>
             </w:rPr>
           </w:pPr>
-          <w:hyperlink w:anchor="_Toc396669843" w:history="1">
+          <w:hyperlink w:anchor="_Toc396736668" w:history="1">
             <w:r>
               <w:rPr>
                 <w:rStyle w:val="Hipervnculo"/>
@@ -1170,7 +1179,7 @@
                 <w:noProof/>
                 <w:webHidden/>
               </w:rPr>
-              <w:instrText xml:space="preserve"> PAGEREF _Toc396669843 \h </w:instrText>
+              <w:instrText xml:space="preserve"> PAGEREF _Toc396736668 \h </w:instrText>
             </w:r>
             <w:r>
               <w:rPr>
@@ -1214,7 +1223,7 @@
               <w:szCs w:val="22"/>
             </w:rPr>
           </w:pPr>
-          <w:hyperlink w:anchor="_Toc396669844" w:history="1">
+          <w:hyperlink w:anchor="_Toc396736669" w:history="1">
             <w:r>
               <w:rPr>
                 <w:rStyle w:val="Hipervnculo"/>
@@ -1241,7 +1250,7 @@
                 <w:noProof/>
                 <w:webHidden/>
               </w:rPr>
-              <w:instrText xml:space="preserve"> PAGEREF _Toc396669844 \h </w:instrText>
+              <w:instrText xml:space="preserve"> PAGEREF _Toc396736669 \h </w:instrText>
             </w:r>
             <w:r>
               <w:rPr>
@@ -1285,7 +1294,7 @@
               <w:szCs w:val="22"/>
             </w:rPr>
           </w:pPr>
-          <w:hyperlink w:anchor="_Toc396669845" w:history="1">
+          <w:hyperlink w:anchor="_Toc396736670" w:history="1">
             <w:r>
               <w:rPr>
                 <w:rStyle w:val="Hipervnculo"/>
@@ -1312,7 +1321,7 @@
                 <w:noProof/>
                 <w:webHidden/>
               </w:rPr>
-              <w:instrText xml:space="preserve"> PAGEREF _Toc396669845 \h </w:instrText>
+              <w:instrText xml:space="preserve"> PAGEREF _Toc396736670 \h </w:instrText>
             </w:r>
             <w:r>
               <w:rPr>
@@ -1356,7 +1365,7 @@
               <w:szCs w:val="22"/>
             </w:rPr>
           </w:pPr>
-          <w:hyperlink w:anchor="_Toc396669846" w:history="1">
+          <w:hyperlink w:anchor="_Toc396736671" w:history="1">
             <w:r>
               <w:rPr>
                 <w:rStyle w:val="Hipervnculo"/>
@@ -1383,7 +1392,7 @@
                 <w:noProof/>
                 <w:webHidden/>
               </w:rPr>
-              <w:instrText xml:space="preserve"> PAGEREF _Toc396669846 \h </w:instrText>
+              <w:instrText xml:space="preserve"> PAGEREF _Toc396736671 \h </w:instrText>
             </w:r>
             <w:r>
               <w:rPr>
@@ -1427,7 +1436,7 @@
               <w:szCs w:val="22"/>
             </w:rPr>
           </w:pPr>
-          <w:hyperlink w:anchor="_Toc396669847" w:history="1">
+          <w:hyperlink w:anchor="_Toc396736672" w:history="1">
             <w:r>
               <w:rPr>
                 <w:rStyle w:val="Hipervnculo"/>
@@ -1454,7 +1463,7 @@
                 <w:noProof/>
                 <w:webHidden/>
               </w:rPr>
-              <w:instrText xml:space="preserve"> PAGEREF _Toc396669847 \h </w:instrText>
+              <w:instrText xml:space="preserve"> PAGEREF _Toc396736672 \h </w:instrText>
             </w:r>
             <w:r>
               <w:rPr>
@@ -1498,7 +1507,7 @@
               <w:szCs w:val="22"/>
             </w:rPr>
           </w:pPr>
-          <w:hyperlink w:anchor="_Toc396669848" w:history="1">
+          <w:hyperlink w:anchor="_Toc396736673" w:history="1">
             <w:r>
               <w:rPr>
                 <w:rStyle w:val="Hipervnculo"/>
@@ -1525,7 +1534,7 @@
                 <w:noProof/>
                 <w:webHidden/>
               </w:rPr>
-              <w:instrText xml:space="preserve"> PAGEREF _Toc396669848 \h </w:instrText>
+              <w:instrText xml:space="preserve"> PAGEREF _Toc396736673 \h </w:instrText>
             </w:r>
             <w:r>
               <w:rPr>
@@ -1569,7 +1578,7 @@
               <w:szCs w:val="22"/>
             </w:rPr>
           </w:pPr>
-          <w:hyperlink w:anchor="_Toc396669849" w:history="1">
+          <w:hyperlink w:anchor="_Toc396736674" w:history="1">
             <w:r>
               <w:rPr>
                 <w:rStyle w:val="Hipervnculo"/>
@@ -1598,7 +1607,7 @@
                 <w:noProof/>
                 <w:webHidden/>
               </w:rPr>
-              <w:instrText xml:space="preserve"> PAGEREF _Toc396669849 \h </w:instrText>
+              <w:instrText xml:space="preserve"> PAGEREF _Toc396736674 \h </w:instrText>
             </w:r>
             <w:r>
               <w:rPr>
@@ -1642,7 +1651,7 @@
               <w:szCs w:val="22"/>
             </w:rPr>
           </w:pPr>
-          <w:hyperlink w:anchor="_Toc396669850" w:history="1">
+          <w:hyperlink w:anchor="_Toc396736675" w:history="1">
             <w:r>
               <w:rPr>
                 <w:rStyle w:val="Hipervnculo"/>
@@ -1671,7 +1680,7 @@
                 <w:noProof/>
                 <w:webHidden/>
               </w:rPr>
-              <w:instrText xml:space="preserve"> PAGEREF _Toc396669850 \h </w:instrText>
+              <w:instrText xml:space="preserve"> PAGEREF _Toc396736675 \h </w:instrText>
             </w:r>
             <w:r>
               <w:rPr>
@@ -1715,7 +1724,7 @@
               <w:szCs w:val="22"/>
             </w:rPr>
           </w:pPr>
-          <w:hyperlink w:anchor="_Toc396669851" w:history="1">
+          <w:hyperlink w:anchor="_Toc396736676" w:history="1">
             <w:r>
               <w:rPr>
                 <w:rStyle w:val="Hipervnculo"/>
@@ -1744,7 +1753,7 @@
                 <w:noProof/>
                 <w:webHidden/>
               </w:rPr>
-              <w:instrText xml:space="preserve"> PAGEREF _Toc396669851 \h </w:instrText>
+              <w:instrText xml:space="preserve"> PAGEREF _Toc396736676 \h </w:instrText>
             </w:r>
             <w:r>
               <w:rPr>
@@ -1788,7 +1797,7 @@
               <w:szCs w:val="22"/>
             </w:rPr>
           </w:pPr>
-          <w:hyperlink w:anchor="_Toc396669852" w:history="1">
+          <w:hyperlink w:anchor="_Toc396736677" w:history="1">
             <w:r>
               <w:rPr>
                 <w:rStyle w:val="Hipervnculo"/>
@@ -1815,7 +1824,7 @@
                 <w:noProof/>
                 <w:webHidden/>
               </w:rPr>
-              <w:instrText xml:space="preserve"> PAGEREF _Toc396669852 \h </w:instrText>
+              <w:instrText xml:space="preserve"> PAGEREF _Toc396736677 \h </w:instrText>
             </w:r>
             <w:r>
               <w:rPr>
@@ -1859,7 +1868,7 @@
               <w:szCs w:val="22"/>
             </w:rPr>
           </w:pPr>
-          <w:hyperlink w:anchor="_Toc396669853" w:history="1">
+          <w:hyperlink w:anchor="_Toc396736678" w:history="1">
             <w:r>
               <w:rPr>
                 <w:rStyle w:val="Hipervnculo"/>
@@ -1886,7 +1895,7 @@
                 <w:noProof/>
                 <w:webHidden/>
               </w:rPr>
-              <w:instrText xml:space="preserve"> PAGEREF _Toc396669853 \h </w:instrText>
+              <w:instrText xml:space="preserve"> PAGEREF _Toc396736678 \h </w:instrText>
             </w:r>
             <w:r>
               <w:rPr>
@@ -1930,7 +1939,7 @@
               <w:szCs w:val="22"/>
             </w:rPr>
           </w:pPr>
-          <w:hyperlink w:anchor="_Toc396669854" w:history="1">
+          <w:hyperlink w:anchor="_Toc396736679" w:history="1">
             <w:r>
               <w:rPr>
                 <w:rStyle w:val="Hipervnculo"/>
@@ -1957,7 +1966,7 @@
                 <w:noProof/>
                 <w:webHidden/>
               </w:rPr>
-              <w:instrText xml:space="preserve"> PAGEREF _Toc396669854 \h </w:instrText>
+              <w:instrText xml:space="preserve"> PAGEREF _Toc396736679 \h </w:instrText>
             </w:r>
             <w:r>
               <w:rPr>
@@ -2001,7 +2010,7 @@
               <w:szCs w:val="22"/>
             </w:rPr>
           </w:pPr>
-          <w:hyperlink w:anchor="_Toc396669855" w:history="1">
+          <w:hyperlink w:anchor="_Toc396736680" w:history="1">
             <w:r>
               <w:rPr>
                 <w:rStyle w:val="Hipervnculo"/>
@@ -2028,7 +2037,7 @@
                 <w:noProof/>
                 <w:webHidden/>
               </w:rPr>
-              <w:instrText xml:space="preserve"> PAGEREF _Toc396669855 \h </w:instrText>
+              <w:instrText xml:space="preserve"> PAGEREF _Toc396736680 \h </w:instrText>
             </w:r>
             <w:r>
               <w:rPr>
@@ -2110,7 +2119,7 @@
       <w:pPr>
         <w:pStyle w:val="Ttulo1"/>
       </w:pPr>
-      <w:bookmarkStart w:id="1" w:name="_Toc396669839"/>
+      <w:bookmarkStart w:id="1" w:name="_Toc396736664"/>
       <w:r>
         <w:lastRenderedPageBreak/>
         <w:t>Marco Lógico</w:t>
@@ -2122,7 +2131,7 @@
       <w:pPr>
         <w:pStyle w:val="Ttulo2"/>
       </w:pPr>
-      <w:bookmarkStart w:id="2" w:name="_Toc396669840"/>
+      <w:bookmarkStart w:id="2" w:name="_Toc396736665"/>
       <w:r>
         <w:t>Identificación y descripción del problema</w:t>
       </w:r>
@@ -2234,7 +2243,7 @@
       <w:pPr>
         <w:pStyle w:val="Ttulo2"/>
       </w:pPr>
-      <w:bookmarkStart w:id="3" w:name="_Toc396669841"/>
+      <w:bookmarkStart w:id="3" w:name="_Toc396736666"/>
       <w:r>
         <w:lastRenderedPageBreak/>
         <w:t>Análisis de involucrados</w:t>
@@ -3050,7 +3059,7 @@
       <w:pPr>
         <w:pStyle w:val="Ttulo2"/>
       </w:pPr>
-      <w:bookmarkStart w:id="4" w:name="_Toc396669842"/>
+      <w:bookmarkStart w:id="4" w:name="_Toc396736667"/>
       <w:r>
         <w:t>Tabla de ponderación de involucrados en el proyecto</w:t>
       </w:r>
@@ -3827,7 +3836,7 @@
       <w:pPr>
         <w:pStyle w:val="Ttulo2"/>
       </w:pPr>
-      <w:bookmarkStart w:id="5" w:name="_Toc396669843"/>
+      <w:bookmarkStart w:id="5" w:name="_Toc396736668"/>
       <w:r>
         <w:t>Árbol de Problema</w:t>
       </w:r>
@@ -4601,7 +4610,7 @@
       <w:pPr>
         <w:pStyle w:val="Ttulo2"/>
       </w:pPr>
-      <w:bookmarkStart w:id="6" w:name="_Toc396669844"/>
+      <w:bookmarkStart w:id="6" w:name="_Toc396736669"/>
       <w:r>
         <w:t>Árbol de Soluciones</w:t>
       </w:r>
@@ -5495,7 +5504,7 @@
       <w:pPr>
         <w:pStyle w:val="Ttulo2"/>
       </w:pPr>
-      <w:bookmarkStart w:id="7" w:name="_Toc396669845"/>
+      <w:bookmarkStart w:id="7" w:name="_Toc396736670"/>
       <w:r>
         <w:lastRenderedPageBreak/>
         <w:t>Estructura Analítica del Proyecto</w:t>
@@ -6424,7 +6433,7 @@
       <w:pPr>
         <w:pStyle w:val="Ttulo2"/>
       </w:pPr>
-      <w:bookmarkStart w:id="8" w:name="_Toc396669846"/>
+      <w:bookmarkStart w:id="8" w:name="_Toc396736671"/>
       <w:r>
         <w:lastRenderedPageBreak/>
         <w:t>Construcción de matriz de marco lógico</w:t>
@@ -7989,7 +7998,7 @@
       <w:pPr>
         <w:pStyle w:val="Ttulo1"/>
       </w:pPr>
-      <w:bookmarkStart w:id="9" w:name="_Toc396669847"/>
+      <w:bookmarkStart w:id="9" w:name="_Toc396736672"/>
       <w:r>
         <w:lastRenderedPageBreak/>
         <w:t>Requerimientos funcionales del sistema</w:t>
@@ -8676,7 +8685,7 @@
       <w:pPr>
         <w:pStyle w:val="Ttulo1"/>
       </w:pPr>
-      <w:bookmarkStart w:id="10" w:name="_Toc396669848"/>
+      <w:bookmarkStart w:id="10" w:name="_Toc396736673"/>
       <w:r>
         <w:lastRenderedPageBreak/>
         <w:t>Especificaciones de escenarios de uso</w:t>
@@ -8732,7 +8741,7 @@
                 <w:lang w:val="es-ES" w:eastAsia="ar-SA"/>
               </w:rPr>
             </w:pPr>
-            <w:bookmarkStart w:id="11" w:name="_Toc396669849"/>
+            <w:bookmarkStart w:id="11" w:name="_Toc396736674"/>
             <w:r>
               <w:rPr>
                 <w:rFonts w:eastAsia="Times New Roman"/>
@@ -9643,7 +9652,7 @@
                 <w:rFonts w:eastAsia="Times New Roman"/>
               </w:rPr>
             </w:pPr>
-            <w:bookmarkStart w:id="12" w:name="_Toc396669850"/>
+            <w:bookmarkStart w:id="12" w:name="_Toc396736675"/>
             <w:r>
               <w:rPr>
                 <w:rFonts w:eastAsia="Times New Roman"/>
@@ -10128,7 +10137,7 @@
                 <w:szCs w:val="20"/>
               </w:rPr>
             </w:pPr>
-            <w:bookmarkStart w:id="13" w:name="_Toc396669851"/>
+            <w:bookmarkStart w:id="13" w:name="_Toc396736676"/>
             <w:r>
               <w:rPr>
                 <w:rFonts w:eastAsia="Times New Roman"/>
@@ -10775,7 +10784,7 @@
       <w:pPr>
         <w:pStyle w:val="Ttulo1"/>
       </w:pPr>
-      <w:bookmarkStart w:id="14" w:name="_Toc396669852"/>
+      <w:bookmarkStart w:id="14" w:name="_Toc396736677"/>
       <w:r>
         <w:lastRenderedPageBreak/>
         <w:t>Anexos</w:t>
@@ -10791,7 +10800,7 @@
           <w:szCs w:val="40"/>
         </w:rPr>
       </w:pPr>
-      <w:bookmarkStart w:id="15" w:name="_Toc396669853"/>
+      <w:bookmarkStart w:id="15" w:name="_Toc396736678"/>
       <w:r>
         <w:rPr>
           <w:sz w:val="40"/>
@@ -10810,7 +10819,7 @@
           <w:szCs w:val="32"/>
         </w:rPr>
       </w:pPr>
-      <w:bookmarkStart w:id="16" w:name="_Toc396669854"/>
+      <w:bookmarkStart w:id="16" w:name="_Toc396736679"/>
       <w:r>
         <w:rPr>
           <w:sz w:val="32"/>
@@ -22821,7 +22830,7 @@
           <w:szCs w:val="32"/>
         </w:rPr>
       </w:pPr>
-      <w:bookmarkStart w:id="18" w:name="_Toc396669855"/>
+      <w:bookmarkStart w:id="18" w:name="_Toc396736680"/>
       <w:r>
         <w:rPr>
           <w:sz w:val="32"/>
@@ -26283,7 +26292,7 @@
                                 <w:color w:val="8496B0" w:themeColor="text2" w:themeTint="99"/>
                                 <w:lang w:val="es-ES"/>
                               </w:rPr>
-                              <w:t>4</w:t>
+                              <w:t>9</w:t>
                             </w:r>
                             <w:r>
                               <w:rPr>
@@ -26366,7 +26375,7 @@
                           <w:color w:val="8496B0" w:themeColor="text2" w:themeTint="99"/>
                           <w:lang w:val="es-ES"/>
                         </w:rPr>
-                        <w:t>4</w:t>
+                        <w:t>9</w:t>
                       </w:r>
                       <w:r>
                         <w:rPr>
@@ -26440,7 +26449,7 @@
         <v:path o:extrusionok="f" gradientshapeok="t" o:connecttype="rect"/>
         <o:lock v:ext="edit" aspectratio="t"/>
       </v:shapetype>
-      <v:shape id="_x0000_i1034" type="#_x0000_t75" style="width:11.25pt;height:11.25pt" o:bullet="t">
+      <v:shape id="_x0000_i1029" type="#_x0000_t75" style="width:11.25pt;height:11.25pt" o:bullet="t">
         <v:imagedata r:id="rId1" o:title="msoDF17"/>
       </v:shape>
     </w:pict>
@@ -28824,7 +28833,7 @@
 </file>
 
 <file path=customXml/itemProps1.xml><?xml version="1.0" encoding="utf-8"?>
-<ds:datastoreItem xmlns:ds="http://schemas.openxmlformats.org/officeDocument/2006/customXml" ds:itemID="{574F74F1-49BC-47CD-99A9-CD2BE2342F5C}">
+<ds:datastoreItem xmlns:ds="http://schemas.openxmlformats.org/officeDocument/2006/customXml" ds:itemID="{FCACF683-88AB-4129-BA30-2695F805064D}">
   <ds:schemaRefs>
     <ds:schemaRef ds:uri="http://schemas.openxmlformats.org/officeDocument/2006/bibliography"/>
   </ds:schemaRefs>

</xml_diff>